<commit_message>
committing basic working poller to the repo
</commit_message>
<xml_diff>
--- a/help.docx
+++ b/help.docx
@@ -4,8 +4,23 @@
   <w:body>
     <w:p>
       <w:r>
+        <w:fldChar w:fldCharType="begin"/>
+      </w:r>
+      <w:r>
+        <w:instrText xml:space="preserve"> HYPERLINK "https://examples.javacodegeeks.com/enterprise-java/spring/integration/spring-integration-database-polling-example/" </w:instrText>
+      </w:r>
+      <w:r>
+        <w:fldChar w:fldCharType="separate"/>
+      </w:r>
+      <w:r>
+        <w:rPr>
+          <w:rStyle w:val="Hyperlink"/>
+        </w:rPr>
         <w:t>https://examples.javacodegeeks.com/enterprise-java/spring/integration/spring-integration-database-polling-example/</w:t>
       </w:r>
+      <w:r>
+        <w:fldChar w:fldCharType="end"/>
+      </w:r>
     </w:p>
     <w:p/>
     <w:p>
@@ -13,49 +28,68 @@
         <w:t>https://gist.github.com/dsyer/472357</w:t>
       </w:r>
     </w:p>
-    <w:p/>
-    <w:p>
-      <w:r>
-        <w:t>https://blog.codecentric.de/en/2018/09/implement-responsive-java-polling/</w:t>
-      </w:r>
-    </w:p>
-    <w:p/>
-    <w:p>
-      <w:r>
-        <w:t xml:space="preserve">https://www.youtube.com/watch?v=UDZRMdxOz-w - spring integration </w:t>
-      </w:r>
-      <w:proofErr w:type="spellStart"/>
-      <w:r>
-        <w:t>poller</w:t>
-      </w:r>
-      <w:proofErr w:type="spellEnd"/>
-    </w:p>
-    <w:p/>
-    <w:p>
-      <w:r>
-        <w:t>https://examples.javacodegeeks.com/enterprise-java/spring/integration/spring-integration-database-polling-example/</w:t>
-      </w:r>
-    </w:p>
-    <w:p/>
-    <w:p>
-      <w:r>
-        <w:t>https://www.javarticles.com/2015/05/spring-integration-jdbc-inbound-adapter.html</w:t>
-      </w:r>
-    </w:p>
-    <w:p>
-      <w:r>
-        <w:t xml:space="preserve">https://www.bytemusings.com/2015/01/spring-integration-bulk-processing.html *** this is </w:t>
-      </w:r>
+    <w:p>
+      <w:hyperlink r:id="rId4" w:history="1">
+        <w:r>
+          <w:rPr>
+            <w:rStyle w:val="Hyperlink"/>
+          </w:rPr>
+          <w:t>https://github.com/spring-projects/spring-integration-samples/tree/master/basic/jdbc</w:t>
+        </w:r>
+      </w:hyperlink>
       <w:bookmarkStart w:id="0" w:name="_GoBack"/>
       <w:bookmarkEnd w:id="0"/>
     </w:p>
+    <w:p/>
+    <w:p>
+      <w:r>
+        <w:t>https://blog.codecentric.de/en/2018/09/implement-responsive-java-polling/</w:t>
+      </w:r>
+    </w:p>
+    <w:p/>
+    <w:p>
+      <w:r>
+        <w:t xml:space="preserve">https://www.youtube.com/watch?v=UDZRMdxOz-w - spring integration </w:t>
+      </w:r>
+      <w:proofErr w:type="spellStart"/>
+      <w:r>
+        <w:t>poller</w:t>
+      </w:r>
+      <w:proofErr w:type="spellEnd"/>
+    </w:p>
+    <w:p/>
+    <w:p>
+      <w:r>
+        <w:t>https://examples.javacodegeeks.com/enterprise-java/spring/integration/spring-integration-database-polling-example/</w:t>
+      </w:r>
+    </w:p>
+    <w:p>
+      <w:hyperlink r:id="rId5" w:history="1">
+        <w:r>
+          <w:rPr>
+            <w:rStyle w:val="Hyperlink"/>
+          </w:rPr>
+          <w:t>https://www.baeldung.com/spring-boot-logging</w:t>
+        </w:r>
+      </w:hyperlink>
+    </w:p>
+    <w:p>
+      <w:r>
+        <w:t>https://www.javarticles.com/2015/05/spring-integration-jdbc-inbound-adapter.html</w:t>
+      </w:r>
+    </w:p>
+    <w:p>
+      <w:r>
+        <w:t xml:space="preserve">https://www.bytemusings.com/2015/01/spring-integration-bulk-processing.html *** this is </w:t>
+      </w:r>
+    </w:p>
     <w:p>
       <w:r>
         <w:t xml:space="preserve">https://www.javacodegeeks.com/2015/05/spring-integration-jdbc-rowmapper-example.html  </w:t>
       </w:r>
     </w:p>
     <w:p>
-      <w:hyperlink r:id="rId4" w:history="1">
+      <w:hyperlink r:id="rId6" w:history="1">
         <w:r>
           <w:rPr>
             <w:rStyle w:val="Hyperlink"/>
@@ -70,7 +104,7 @@
       </w:r>
     </w:p>
     <w:p>
-      <w:hyperlink r:id="rId5" w:history="1">
+      <w:hyperlink r:id="rId7" w:history="1">
         <w:r>
           <w:rPr>
             <w:rStyle w:val="Hyperlink"/>
@@ -88,7 +122,7 @@
       </w:r>
     </w:p>
     <w:p>
-      <w:hyperlink r:id="rId6" w:history="1">
+      <w:hyperlink r:id="rId8" w:history="1">
         <w:r>
           <w:rPr>
             <w:rStyle w:val="Hyperlink"/>
@@ -98,7 +132,7 @@
       </w:hyperlink>
     </w:p>
     <w:p>
-      <w:hyperlink r:id="rId7" w:history="1">
+      <w:hyperlink r:id="rId9" w:history="1">
         <w:r>
           <w:rPr>
             <w:rStyle w:val="Hyperlink"/>
@@ -131,7 +165,6 @@
     <w:p/>
     <w:p>
       <w:r>
-        <w:lastRenderedPageBreak/>
         <w:t>http://localhost:8080/water/orders</w:t>
       </w:r>
     </w:p>
@@ -853,7 +886,7 @@
         </w:rPr>
         <w:t> The database can also </w:t>
       </w:r>
-      <w:hyperlink r:id="rId8" w:anchor="connection_modes" w:history="1">
+      <w:hyperlink r:id="rId10" w:anchor="connection_modes" w:history="1">
         <w:r>
           <w:rPr>
             <w:rFonts w:ascii="raleway" w:eastAsia="Times New Roman" w:hAnsi="raleway" w:cs="Times New Roman"/>

</xml_diff>

<commit_message>
Service layer has been added. Overlap condition has been added
</commit_message>
<xml_diff>
--- a/help.docx
+++ b/help.docx
@@ -22,14 +22,25 @@
         <w:fldChar w:fldCharType="end"/>
       </w:r>
     </w:p>
-    <w:p/>
+    <w:p>
+      <w:hyperlink r:id="rId4" w:history="1">
+        <w:r>
+          <w:rPr>
+            <w:rStyle w:val="Hyperlink"/>
+          </w:rPr>
+          <w:t>https://www.baeldung.com/entity-to-and-from-dto-for-a-java-spring-application</w:t>
+        </w:r>
+      </w:hyperlink>
+      <w:bookmarkStart w:id="0" w:name="_GoBack"/>
+      <w:bookmarkEnd w:id="0"/>
+    </w:p>
     <w:p>
       <w:r>
         <w:t>https://gist.github.com/dsyer/472357</w:t>
       </w:r>
     </w:p>
     <w:p>
-      <w:hyperlink r:id="rId4" w:history="1">
+      <w:hyperlink r:id="rId5" w:history="1">
         <w:r>
           <w:rPr>
             <w:rStyle w:val="Hyperlink"/>
@@ -37,8 +48,6 @@
           <w:t>https://github.com/spring-projects/spring-integration-samples/tree/master/basic/jdbc</w:t>
         </w:r>
       </w:hyperlink>
-      <w:bookmarkStart w:id="0" w:name="_GoBack"/>
-      <w:bookmarkEnd w:id="0"/>
     </w:p>
     <w:p/>
     <w:p>
@@ -64,7 +73,7 @@
       </w:r>
     </w:p>
     <w:p>
-      <w:hyperlink r:id="rId5" w:history="1">
+      <w:hyperlink r:id="rId6" w:history="1">
         <w:r>
           <w:rPr>
             <w:rStyle w:val="Hyperlink"/>
@@ -89,7 +98,7 @@
       </w:r>
     </w:p>
     <w:p>
-      <w:hyperlink r:id="rId6" w:history="1">
+      <w:hyperlink r:id="rId7" w:history="1">
         <w:r>
           <w:rPr>
             <w:rStyle w:val="Hyperlink"/>
@@ -104,7 +113,7 @@
       </w:r>
     </w:p>
     <w:p>
-      <w:hyperlink r:id="rId7" w:history="1">
+      <w:hyperlink r:id="rId8" w:history="1">
         <w:r>
           <w:rPr>
             <w:rStyle w:val="Hyperlink"/>
@@ -122,7 +131,7 @@
       </w:r>
     </w:p>
     <w:p>
-      <w:hyperlink r:id="rId8" w:history="1">
+      <w:hyperlink r:id="rId9" w:history="1">
         <w:r>
           <w:rPr>
             <w:rStyle w:val="Hyperlink"/>
@@ -132,7 +141,7 @@
       </w:hyperlink>
     </w:p>
     <w:p>
-      <w:hyperlink r:id="rId9" w:history="1">
+      <w:hyperlink r:id="rId10" w:history="1">
         <w:r>
           <w:rPr>
             <w:rStyle w:val="Hyperlink"/>
@@ -886,7 +895,7 @@
         </w:rPr>
         <w:t> The database can also </w:t>
       </w:r>
-      <w:hyperlink r:id="rId10" w:anchor="connection_modes" w:history="1">
+      <w:hyperlink r:id="rId11" w:anchor="connection_modes" w:history="1">
         <w:r>
           <w:rPr>
             <w:rFonts w:ascii="raleway" w:eastAsia="Times New Roman" w:hAnsi="raleway" w:cs="Times New Roman"/>

</xml_diff>

<commit_message>
Entire application working without tests
</commit_message>
<xml_diff>
--- a/help.docx
+++ b/help.docx
@@ -31,8 +31,6 @@
           <w:t>https://www.baeldung.com/entity-to-and-from-dto-for-a-java-spring-application</w:t>
         </w:r>
       </w:hyperlink>
-      <w:bookmarkStart w:id="0" w:name="_GoBack"/>
-      <w:bookmarkEnd w:id="0"/>
     </w:p>
     <w:p>
       <w:r>
@@ -919,7 +917,18 @@
         <w:t>.</w:t>
       </w:r>
     </w:p>
-    <w:p/>
+    <w:p>
+      <w:hyperlink r:id="rId12" w:history="1">
+        <w:r>
+          <w:rPr>
+            <w:rStyle w:val="Hyperlink"/>
+          </w:rPr>
+          <w:t>http://www.coding-dude.com/wp/hibernate/hql-current-date/</w:t>
+        </w:r>
+      </w:hyperlink>
+      <w:bookmarkStart w:id="0" w:name="_GoBack"/>
+      <w:bookmarkEnd w:id="0"/>
+    </w:p>
     <w:sectPr>
       <w:pgSz w:w="11906" w:h="16838"/>
       <w:pgMar w:top="1440" w:right="1440" w:bottom="1440" w:left="1440" w:header="708" w:footer="708" w:gutter="0"/>

</xml_diff>

<commit_message>
tests added for rest resources
</commit_message>
<xml_diff>
--- a/help.docx
+++ b/help.docx
@@ -924,6 +924,16 @@
             <w:rStyle w:val="Hyperlink"/>
           </w:rPr>
           <w:t>http://www.coding-dude.com/wp/hibernate/hql-current-date/</w:t>
+        </w:r>
+      </w:hyperlink>
+    </w:p>
+    <w:p>
+      <w:hyperlink r:id="rId13" w:history="1">
+        <w:r>
+          <w:rPr>
+            <w:rStyle w:val="Hyperlink"/>
+          </w:rPr>
+          <w:t>https://www.concretepage.com/spring-5/contextconfiguration-example-spring-test</w:t>
         </w:r>
       </w:hyperlink>
       <w:bookmarkStart w:id="0" w:name="_GoBack"/>

</xml_diff>